<commit_message>
2.0 - decide if a layer contains areas or lengths
</commit_message>
<xml_diff>
--- a/Manual_Vykaz_vymer.docx
+++ b/Manual_Vykaz_vymer.docx
@@ -58,7 +58,19 @@
         <w:t xml:space="preserve"> výkresu</w:t>
       </w:r>
       <w:r>
-        <w:t>, následně Excel potřebuje najít tento textový soubor opět ve svém adresáři. Já si pro pořádek a přehlednost vytvářím pro výpočet kubatur samostatnou složku, kde vše proběhne a mám přehled, ale každý si může postup zvolit dle svého uvážení. Důležitá je pouze podmínka stejného adresáře pro</w:t>
+        <w:t>, následně Excel potřebuje najít tento textový soubor opět ve svém adresáři. Já si pro pořádek a přehlednost vytvářím pro výp</w:t>
+      </w:r>
+      <w:r>
+        <w:t>o</w:t>
+      </w:r>
+      <w:r>
+        <w:t>čet kubatur samostatnou složku, kde vše proběhne a mám přehled, ale každý si může pos</w:t>
+      </w:r>
+      <w:r>
+        <w:t>t</w:t>
+      </w:r>
+      <w:r>
+        <w:t>up zvolit dle svého uvážení. Důležitá je pouze podmínka stejného adresáře pro</w:t>
       </w:r>
       <w:r>
         <w:t xml:space="preserve"> exportovaný</w:t>
@@ -191,6 +203,9 @@
         <w:t>.</w:t>
       </w:r>
       <w:r>
+        <w:t xml:space="preserve"> </w:t>
+      </w:r>
+      <w:r>
         <w:br/>
         <w:t>3) Nechám</w:t>
       </w:r>
@@ -213,7 +228,186 @@
         <w:t xml:space="preserve">Názvy všech hladin jsou na uživateli, </w:t>
       </w:r>
       <w:r>
-        <w:t>název bude přenesen do výstupního souboru a slouží pro orientaci ve výkazu.</w:t>
+        <w:t>název bude přenesen do výstupního souboru a slouží pro</w:t>
+      </w:r>
+      <w:r>
+        <w:t> </w:t>
+      </w:r>
+      <w:r>
+        <w:t>orientaci ve výkazu.</w:t>
+      </w:r>
+      <w:r>
+        <w:br/>
+      </w:r>
+      <w:r>
+        <w:rPr>
+          <w:b/>
+          <w:bCs/>
+          <w:highlight w:val="cyan"/>
+        </w:rPr>
+        <w:t xml:space="preserve">Od verze 2.0: </w:t>
+      </w:r>
+      <w:r>
+        <w:rPr>
+          <w:b/>
+          <w:bCs/>
+          <w:highlight w:val="cyan"/>
+        </w:rPr>
+        <w:t>Pro usnadnění práce s výstupem lze do názvu hladin vložit textový řetězec „+m2+“, resp. „+m+“</w:t>
+      </w:r>
+      <w:r>
+        <w:rPr>
+          <w:highlight w:val="cyan"/>
+        </w:rPr>
+        <w:t>, bez uvozovek. Takto si označíme hladiny, které jsou v řezech vykresleny jako plochy</w:t>
+      </w:r>
+      <w:r>
+        <w:rPr>
+          <w:highlight w:val="cyan"/>
+        </w:rPr>
+        <w:t xml:space="preserve"> (proto „+m2+“)</w:t>
+      </w:r>
+      <w:r>
+        <w:rPr>
+          <w:highlight w:val="cyan"/>
+        </w:rPr>
+        <w:t xml:space="preserve"> – a výsledné kubatury požadujeme jako objem, resp. </w:t>
+      </w:r>
+      <w:r>
+        <w:rPr>
+          <w:highlight w:val="cyan"/>
+        </w:rPr>
+        <w:t>jsou vykresleny křivky jako délky (můžeme tedy do názvu hladiny přidat „+m+“) – výsledná kubatura bude plošná.</w:t>
+      </w:r>
+      <w:r>
+        <w:rPr>
+          <w:highlight w:val="cyan"/>
+        </w:rPr>
+        <w:t xml:space="preserve"> </w:t>
+      </w:r>
+      <w:r>
+        <w:rPr>
+          <w:b/>
+          <w:bCs/>
+          <w:highlight w:val="cyan"/>
+        </w:rPr>
+        <w:t>U takto označených hladin se ve</w:t>
+      </w:r>
+      <w:r>
+        <w:rPr>
+          <w:b/>
+          <w:bCs/>
+          <w:highlight w:val="cyan"/>
+        </w:rPr>
+        <w:t> </w:t>
+      </w:r>
+      <w:r>
+        <w:rPr>
+          <w:b/>
+          <w:bCs/>
+          <w:highlight w:val="cyan"/>
+        </w:rPr>
+        <w:t>výstupním sešitu vytvoří pouze jeden sloupe</w:t>
+      </w:r>
+      <w:r>
+        <w:rPr>
+          <w:b/>
+          <w:bCs/>
+          <w:highlight w:val="cyan"/>
+        </w:rPr>
+        <w:t>c, a uživatel se vyhne ručnímu skrývání nepotřebných sloupců.</w:t>
+      </w:r>
+      <w:r>
+        <w:rPr>
+          <w:highlight w:val="cyan"/>
+        </w:rPr>
+        <w:br/>
+        <w:t>Příklad:</w:t>
+      </w:r>
+      <w:r>
+        <w:rPr>
+          <w:highlight w:val="cyan"/>
+        </w:rPr>
+        <w:br/>
+      </w:r>
+      <w:r>
+        <w:rPr>
+          <w:highlight w:val="cyan"/>
+        </w:rPr>
+        <w:t>název hladiny „kub_vykop+m2+“ -&gt; bude spočítán jen celkový objem v m</w:t>
+      </w:r>
+      <w:r>
+        <w:rPr>
+          <w:highlight w:val="cyan"/>
+          <w:vertAlign w:val="superscript"/>
+        </w:rPr>
+        <w:t>3</w:t>
+      </w:r>
+      <w:r>
+        <w:rPr>
+          <w:highlight w:val="cyan"/>
+        </w:rPr>
+        <w:t>;</w:t>
+      </w:r>
+      <w:r>
+        <w:rPr>
+          <w:highlight w:val="cyan"/>
+        </w:rPr>
+        <w:br/>
+      </w:r>
+      <w:r>
+        <w:rPr>
+          <w:highlight w:val="cyan"/>
+        </w:rPr>
+        <w:t>název hladiny „</w:t>
+      </w:r>
+      <w:proofErr w:type="spellStart"/>
+      <w:r>
+        <w:rPr>
+          <w:highlight w:val="cyan"/>
+        </w:rPr>
+        <w:t>kub_ohumusovani+m</w:t>
+      </w:r>
+      <w:proofErr w:type="spellEnd"/>
+      <w:r>
+        <w:rPr>
+          <w:highlight w:val="cyan"/>
+        </w:rPr>
+        <w:t>+“ -</w:t>
+      </w:r>
+      <w:r>
+        <w:rPr>
+          <w:highlight w:val="cyan"/>
+        </w:rPr>
+        <w:t>&gt; bude spočítána pouze výsledná plocha;</w:t>
+      </w:r>
+      <w:r>
+        <w:rPr>
+          <w:highlight w:val="cyan"/>
+        </w:rPr>
+        <w:br/>
+        <w:t>název hladiny „</w:t>
+      </w:r>
+      <w:proofErr w:type="spellStart"/>
+      <w:r>
+        <w:rPr>
+          <w:highlight w:val="cyan"/>
+        </w:rPr>
+        <w:t>kub_nasyp</w:t>
+      </w:r>
+      <w:proofErr w:type="spellEnd"/>
+      <w:r>
+        <w:rPr>
+          <w:highlight w:val="cyan"/>
+        </w:rPr>
+        <w:t>“ -&gt; ve výstupu se objeví spočítaná jak plocha z délek křivek, tak objem z ploch v příčných řezech.</w:t>
+      </w:r>
+      <w:r>
+        <w:rPr>
+          <w:highlight w:val="cyan"/>
+        </w:rPr>
+        <w:br/>
+        <w:t>Nevytvářel jsem kvůli této funkci nové instruktážní video, věřím, že je to logické a pochopitelné.</w:t>
       </w:r>
       <w:r>
         <w:br/>
@@ -254,6 +448,69 @@
       </w:r>
       <w:r>
         <w:br/>
+      </w:r>
+      <w:r>
+        <w:rPr>
+          <w:highlight w:val="cyan"/>
+        </w:rPr>
+        <w:t xml:space="preserve">Od poslední verze není potřeba rozbíjet </w:t>
+      </w:r>
+      <w:proofErr w:type="spellStart"/>
+      <w:r>
+        <w:rPr>
+          <w:highlight w:val="cyan"/>
+        </w:rPr>
+        <w:t>Mtexty</w:t>
+      </w:r>
+      <w:proofErr w:type="spellEnd"/>
+      <w:r>
+        <w:rPr>
+          <w:highlight w:val="cyan"/>
+        </w:rPr>
+        <w:t xml:space="preserve"> staničení, </w:t>
+      </w:r>
+      <w:proofErr w:type="spellStart"/>
+      <w:r>
+        <w:rPr>
+          <w:highlight w:val="cyan"/>
+        </w:rPr>
+        <w:t>lisp</w:t>
+      </w:r>
+      <w:proofErr w:type="spellEnd"/>
+      <w:r>
+        <w:rPr>
+          <w:highlight w:val="cyan"/>
+        </w:rPr>
+        <w:t xml:space="preserve"> z</w:t>
+      </w:r>
+      <w:r>
+        <w:rPr>
+          <w:highlight w:val="cyan"/>
+        </w:rPr>
+        <w:t>pracuje</w:t>
+      </w:r>
+      <w:r>
+        <w:rPr>
+          <w:highlight w:val="cyan"/>
+        </w:rPr>
+        <w:t xml:space="preserve"> Text i </w:t>
+      </w:r>
+      <w:proofErr w:type="spellStart"/>
+      <w:r>
+        <w:rPr>
+          <w:highlight w:val="cyan"/>
+        </w:rPr>
+        <w:t>Mtext</w:t>
+      </w:r>
+      <w:proofErr w:type="spellEnd"/>
+      <w:r>
+        <w:rPr>
+          <w:highlight w:val="cyan"/>
+        </w:rPr>
+        <w:t>.</w:t>
+      </w:r>
+      <w:r>
+        <w:br/>
         <w:t xml:space="preserve">5) </w:t>
       </w:r>
       <w:r>
@@ -312,13 +569,18 @@
         <w:t>Všechna staničení i křivky vybereme násobným výběrem, Lisp si vše probere sám a vytvoří textový soubor v cílové složce.</w:t>
       </w:r>
     </w:p>
-    <w:p/>
     <w:p>
       <w:r>
-        <w:rPr>
-          <w:b/>
-          <w:bCs/>
-        </w:rPr>
+        <w:br w:type="page"/>
+      </w:r>
+    </w:p>
+    <w:p>
+      <w:r>
+        <w:rPr>
+          <w:b/>
+          <w:bCs/>
+        </w:rPr>
+        <w:lastRenderedPageBreak/>
         <w:t>Po</w:t>
       </w:r>
       <w:r>
@@ -519,6 +781,35 @@
       <w:proofErr w:type="gramEnd"/>
       <w:r>
         <w:t xml:space="preserve"> atd.).</w:t>
+      </w:r>
+      <w:r>
+        <w:t xml:space="preserve"> </w:t>
+      </w:r>
+      <w:r>
+        <w:rPr>
+          <w:highlight w:val="cyan"/>
+        </w:rPr>
+        <w:t xml:space="preserve">Tento krok lze </w:t>
+      </w:r>
+      <w:r>
+        <w:rPr>
+          <w:highlight w:val="cyan"/>
+        </w:rPr>
+        <w:t xml:space="preserve">nyní vypustit, pokud uživatel pomocí názvu hladiny dopředu určí potřebné výsledné jednotky (viz </w:t>
+      </w:r>
+      <w:r>
+        <w:rPr>
+          <w:i/>
+          <w:iCs/>
+          <w:highlight w:val="cyan"/>
+        </w:rPr>
+        <w:t>bod 3)</w:t>
+      </w:r>
+      <w:r>
+        <w:rPr>
+          <w:highlight w:val="cyan"/>
+        </w:rPr>
+        <w:t>).</w:t>
       </w:r>
     </w:p>
     <w:p>

</xml_diff>

<commit_message>
Add NEW FILES working with plan drawings
</commit_message>
<xml_diff>
--- a/Manual_Vykaz_vymer.docx
+++ b/Manual_Vykaz_vymer.docx
@@ -1,6 +1,6 @@
 
 <file path=word/document.xml><?xml version="1.0" encoding="utf-8"?>
-<w:document xmlns:wpc="http://schemas.microsoft.com/office/word/2010/wordprocessingCanvas" xmlns:cx="http://schemas.microsoft.com/office/drawing/2014/chartex" xmlns:cx1="http://schemas.microsoft.com/office/drawing/2015/9/8/chartex" xmlns:cx2="http://schemas.microsoft.com/office/drawing/2015/10/21/chartex" xmlns:cx3="http://schemas.microsoft.com/office/drawing/2016/5/9/chartex" xmlns:cx4="http://schemas.microsoft.com/office/drawing/2016/5/10/chartex" xmlns:cx5="http://schemas.microsoft.com/office/drawing/2016/5/11/chartex" xmlns:cx6="http://schemas.microsoft.com/office/drawing/2016/5/12/chartex" xmlns:cx7="http://schemas.microsoft.com/office/drawing/2016/5/13/chartex" xmlns:cx8="http://schemas.microsoft.com/office/drawing/2016/5/14/chartex" xmlns:mc="http://schemas.openxmlformats.org/markup-compatibility/2006" xmlns:aink="http://schemas.microsoft.com/office/drawing/2016/ink" xmlns:am3d="http://schemas.microsoft.com/office/drawing/2017/model3d" xmlns:o="urn:schemas-microsoft-com:office:office" xmlns:r="http://schemas.openxmlformats.org/officeDocument/2006/relationships" xmlns:m="http://schemas.openxmlformats.org/officeDocument/2006/math" xmlns:v="urn:schemas-microsoft-com:vml" xmlns:wp14="http://schemas.microsoft.com/office/word/2010/wordprocessingDrawing" xmlns:wp="http://schemas.openxmlformats.org/drawingml/2006/wordprocessingDrawing" xmlns:w10="urn:schemas-microsoft-com:office:word" xmlns:w="http://schemas.openxmlformats.org/wordprocessingml/2006/main" xmlns:w14="http://schemas.microsoft.com/office/word/2010/wordml" xmlns:w15="http://schemas.microsoft.com/office/word/2012/wordml" xmlns:w16cex="http://schemas.microsoft.com/office/word/2018/wordml/cex" xmlns:w16cid="http://schemas.microsoft.com/office/word/2016/wordml/cid" xmlns:w16="http://schemas.microsoft.com/office/word/2018/wordml" xmlns:w16sdtdh="http://schemas.microsoft.com/office/word/2020/wordml/sdtdatahash" xmlns:w16se="http://schemas.microsoft.com/office/word/2015/wordml/symex" xmlns:wpg="http://schemas.microsoft.com/office/word/2010/wordprocessingGroup" xmlns:wpi="http://schemas.microsoft.com/office/word/2010/wordprocessingInk" xmlns:wne="http://schemas.microsoft.com/office/word/2006/wordml" xmlns:wps="http://schemas.microsoft.com/office/word/2010/wordprocessingShape" mc:Ignorable="w14 w15 w16se w16cid w16 w16cex w16sdtdh wp14">
+<w:document xmlns:wpc="http://schemas.microsoft.com/office/word/2010/wordprocessingCanvas" xmlns:cx="http://schemas.microsoft.com/office/drawing/2014/chartex" xmlns:cx1="http://schemas.microsoft.com/office/drawing/2015/9/8/chartex" xmlns:cx2="http://schemas.microsoft.com/office/drawing/2015/10/21/chartex" xmlns:cx3="http://schemas.microsoft.com/office/drawing/2016/5/9/chartex" xmlns:cx4="http://schemas.microsoft.com/office/drawing/2016/5/10/chartex" xmlns:cx5="http://schemas.microsoft.com/office/drawing/2016/5/11/chartex" xmlns:cx6="http://schemas.microsoft.com/office/drawing/2016/5/12/chartex" xmlns:cx7="http://schemas.microsoft.com/office/drawing/2016/5/13/chartex" xmlns:cx8="http://schemas.microsoft.com/office/drawing/2016/5/14/chartex" xmlns:mc="http://schemas.openxmlformats.org/markup-compatibility/2006" xmlns:aink="http://schemas.microsoft.com/office/drawing/2016/ink" xmlns:am3d="http://schemas.microsoft.com/office/drawing/2017/model3d" xmlns:o="urn:schemas-microsoft-com:office:office" xmlns:oel="http://schemas.microsoft.com/office/2019/extlst" xmlns:r="http://schemas.openxmlformats.org/officeDocument/2006/relationships" xmlns:m="http://schemas.openxmlformats.org/officeDocument/2006/math" xmlns:v="urn:schemas-microsoft-com:vml" xmlns:wp14="http://schemas.microsoft.com/office/word/2010/wordprocessingDrawing" xmlns:wp="http://schemas.openxmlformats.org/drawingml/2006/wordprocessingDrawing" xmlns:w10="urn:schemas-microsoft-com:office:word" xmlns:w="http://schemas.openxmlformats.org/wordprocessingml/2006/main" xmlns:w14="http://schemas.microsoft.com/office/word/2010/wordml" xmlns:w15="http://schemas.microsoft.com/office/word/2012/wordml" xmlns:w16cex="http://schemas.microsoft.com/office/word/2018/wordml/cex" xmlns:w16cid="http://schemas.microsoft.com/office/word/2016/wordml/cid" xmlns:w16="http://schemas.microsoft.com/office/word/2018/wordml" xmlns:w16sdtdh="http://schemas.microsoft.com/office/word/2020/wordml/sdtdatahash" xmlns:w16se="http://schemas.microsoft.com/office/word/2015/wordml/symex" xmlns:wpg="http://schemas.microsoft.com/office/word/2010/wordprocessingGroup" xmlns:wpi="http://schemas.microsoft.com/office/word/2010/wordprocessingInk" xmlns:wne="http://schemas.microsoft.com/office/word/2006/wordml" xmlns:wps="http://schemas.microsoft.com/office/word/2010/wordprocessingShape" mc:Ignorable="w14 w15 w16se w16cid w16 w16cex w16sdtdh wp14">
   <w:body>
     <w:p>
       <w:pPr>
@@ -27,6 +27,12 @@
         </w:rPr>
         <w:t>Vykaz_vymer</w:t>
       </w:r>
+      <w:r>
+        <w:rPr>
+          <w:rStyle w:val="Siln"/>
+        </w:rPr>
+        <w:t>, Vykaz_vymer_sit</w:t>
+      </w:r>
     </w:p>
     <w:p>
       <w:pPr>
@@ -34,6 +40,19 @@
           <w:rStyle w:val="Siln"/>
         </w:rPr>
       </w:pPr>
+    </w:p>
+    <w:p>
+      <w:pPr>
+        <w:rPr>
+          <w:rStyle w:val="Siln"/>
+        </w:rPr>
+      </w:pPr>
+      <w:r>
+        <w:rPr>
+          <w:rStyle w:val="Siln"/>
+        </w:rPr>
+        <w:t xml:space="preserve"> 1. KUBATURY Z PŘÍČNÝCH ŘEZŮ</w:t>
+      </w:r>
     </w:p>
     <w:p>
       <w:r>
@@ -532,12 +551,21 @@
           <w:b/>
           <w:bCs/>
         </w:rPr>
-        <w:t xml:space="preserve"> spustit Lisp </w:t>
-      </w:r>
-      <w:r>
-        <w:rPr>
-          <w:b/>
-          <w:bCs/>
+        <w:t xml:space="preserve"> spustit </w:t>
+      </w:r>
+      <w:r>
+        <w:rPr>
+          <w:b/>
+          <w:bCs/>
+          <w:highlight w:val="yellow"/>
+        </w:rPr>
+        <w:t xml:space="preserve">Lisp </w:t>
+      </w:r>
+      <w:r>
+        <w:rPr>
+          <w:b/>
+          <w:bCs/>
+          <w:highlight w:val="yellow"/>
         </w:rPr>
         <w:t>V</w:t>
       </w:r>
@@ -545,6 +573,7 @@
         <w:rPr>
           <w:b/>
           <w:bCs/>
+          <w:highlight w:val="yellow"/>
         </w:rPr>
         <w:t>ykaz_vymer</w:t>
       </w:r>
@@ -552,21 +581,18 @@
         <w:rPr>
           <w:b/>
           <w:bCs/>
+          <w:highlight w:val="yellow"/>
         </w:rPr>
         <w:t xml:space="preserve"> stejnojmenným příkazem</w:t>
       </w:r>
       <w:r>
-        <w:rPr>
-          <w:b/>
-          <w:bCs/>
-        </w:rPr>
         <w:t>.</w:t>
       </w:r>
       <w:r>
-        <w:t xml:space="preserve"> </w:t>
-      </w:r>
-      <w:r>
-        <w:t>Všechna staničení i křivky vybereme násobným výběrem, Lisp si vše probere sám a vytvoří textový soubor v cílové složce.</w:t>
+        <w:t xml:space="preserve"> Všechna</w:t>
+      </w:r>
+      <w:r>
+        <w:t xml:space="preserve"> staničení i křivky vybereme násobným výběrem, Lisp si vše probere sám a vytvoří textový soubor v cílové složce.</w:t>
       </w:r>
     </w:p>
     <w:p>
@@ -637,12 +663,21 @@
           <w:b/>
           <w:bCs/>
         </w:rPr>
-        <w:t xml:space="preserve"> Vykaz_vymer_v</w:t>
-      </w:r>
-      <w:r>
-        <w:rPr>
-          <w:b/>
-          <w:bCs/>
+        <w:t xml:space="preserve"> </w:t>
+      </w:r>
+      <w:r>
+        <w:rPr>
+          <w:b/>
+          <w:bCs/>
+          <w:highlight w:val="yellow"/>
+        </w:rPr>
+        <w:t>Vykaz_vymer_v</w:t>
+      </w:r>
+      <w:r>
+        <w:rPr>
+          <w:b/>
+          <w:bCs/>
+          <w:highlight w:val="yellow"/>
         </w:rPr>
         <w:t>y</w:t>
       </w:r>
@@ -650,11 +685,17 @@
         <w:rPr>
           <w:b/>
           <w:bCs/>
-        </w:rPr>
-        <w:t>chozi.xlsm.</w:t>
+          <w:highlight w:val="yellow"/>
+        </w:rPr>
+        <w:t>chozi.xlsm</w:t>
+      </w:r>
+      <w:r>
+        <w:t>.</w:t>
       </w:r>
       <w:r>
         <w:br/>
+      </w:r>
+      <w:r>
         <w:t>Ve stejném adresáři se musí nacházet textový soubor vytvořený Lispem.</w:t>
       </w:r>
     </w:p>
@@ -815,6 +856,11 @@
     <w:p>
       <w:r>
         <w:t>Nově vytvořený sešit lze libovolně upravovat, při dalším spuštění výchozího sešitu se vždy vytvoří nový výstupní Excel.</w:t>
+      </w:r>
+    </w:p>
+    <w:p>
+      <w:r>
+        <w:t>Taktéž po úpravě křivek v řezech stačí znovu spustit Lisp, a Excel vytvoří nový aktuální soubor s nově spočítanými hodnotami. Když už se jednou výkres řezů na tento postup připravoval, je opětovné vytvoření aktuálních kubatur otázkou vteřin.</w:t>
       </w:r>
     </w:p>
     <w:p>
@@ -841,7 +887,7 @@
           <w:szCs w:val="24"/>
         </w:rPr>
       </w:pPr>
-      <w:hyperlink r:id="rId4" w:history="1">
+      <w:hyperlink r:id="rId5" w:history="1">
         <w:r>
           <w:rPr>
             <w:rStyle w:val="Hypertextovodkaz"/>
@@ -856,6 +902,582 @@
         </w:r>
       </w:hyperlink>
     </w:p>
+    <w:p>
+      <w:r>
+        <w:br w:type="page"/>
+      </w:r>
+    </w:p>
+    <w:p>
+      <w:r>
+        <w:lastRenderedPageBreak/>
+        <w:t>2. KUBATURY ZE SITUACE</w:t>
+      </w:r>
+    </w:p>
+    <w:p>
+      <w:r>
+        <w:t>Lisp Vykaz_vymer</w:t>
+      </w:r>
+      <w:r>
+        <w:t>_sit</w:t>
+      </w:r>
+      <w:r>
+        <w:t xml:space="preserve"> je uložený klasicky na </w:t>
+      </w:r>
+      <w:r>
+        <w:rPr>
+          <w:b/>
+          <w:bCs/>
+        </w:rPr>
+        <w:t>G:</w:t>
+      </w:r>
+      <w:r>
+        <w:rPr>
+          <w:b/>
+          <w:bCs/>
+        </w:rPr>
+        <w:t>\Knihovna\Cad\Lispy</w:t>
+      </w:r>
+      <w:r>
+        <w:t>, sešit Vykaz_vymer_</w:t>
+      </w:r>
+      <w:r>
+        <w:t>sit_</w:t>
+      </w:r>
+      <w:r>
+        <w:t>vychozi.xlsm s návodem se nachází v </w:t>
+      </w:r>
+      <w:r>
+        <w:rPr>
+          <w:b/>
+          <w:bCs/>
+        </w:rPr>
+        <w:t>G:</w:t>
+      </w:r>
+      <w:r>
+        <w:rPr>
+          <w:b/>
+          <w:bCs/>
+        </w:rPr>
+        <w:t>\Knihovna\Cad\Lispy\</w:t>
+      </w:r>
+      <w:r>
+        <w:rPr>
+          <w:b/>
+          <w:bCs/>
+        </w:rPr>
+        <w:t>V</w:t>
+      </w:r>
+      <w:r>
+        <w:rPr>
+          <w:b/>
+          <w:bCs/>
+        </w:rPr>
+        <w:t>ykaz_vymer.</w:t>
+      </w:r>
+    </w:p>
+    <w:p>
+      <w:r>
+        <w:t xml:space="preserve">1) Necháme zapnuté pouze hladiny křivek a úseček, které chceme použít pro výpočet kubatur. </w:t>
+      </w:r>
+      <w:r>
+        <w:t>Názvy všech hladin jsou na uživateli, název bude přenesen do výstupního souboru a slouží pro orientaci ve výkazu.</w:t>
+      </w:r>
+      <w:r>
+        <w:br/>
+      </w:r>
+      <w:r>
+        <w:rPr>
+          <w:b/>
+          <w:bCs/>
+          <w:highlight w:val="cyan"/>
+        </w:rPr>
+        <w:t>Pro usnadnění práce s výstupem lze do názvu hladin vložit textový řetězec „+m2+“, resp. „+m+“</w:t>
+      </w:r>
+      <w:r>
+        <w:rPr>
+          <w:highlight w:val="cyan"/>
+        </w:rPr>
+        <w:t>, bez uvozovek. Takto si označíme hladiny, které jsou v </w:t>
+      </w:r>
+      <w:r>
+        <w:rPr>
+          <w:highlight w:val="cyan"/>
+        </w:rPr>
+        <w:t>situaci</w:t>
+      </w:r>
+      <w:r>
+        <w:rPr>
+          <w:highlight w:val="cyan"/>
+        </w:rPr>
+        <w:t xml:space="preserve"> vykresleny jako plochy (proto „+m2+“) – a </w:t>
+      </w:r>
+      <w:r>
+        <w:rPr>
+          <w:highlight w:val="cyan"/>
+        </w:rPr>
+        <w:t>výsledkem bude součet těchto ploch</w:t>
+      </w:r>
+      <w:r>
+        <w:rPr>
+          <w:highlight w:val="cyan"/>
+        </w:rPr>
+        <w:t>, resp. jsou vykresleny křivky</w:t>
+      </w:r>
+      <w:r>
+        <w:rPr>
+          <w:highlight w:val="cyan"/>
+        </w:rPr>
+        <w:t>/úsečky</w:t>
+      </w:r>
+      <w:r>
+        <w:rPr>
+          <w:highlight w:val="cyan"/>
+        </w:rPr>
+        <w:t xml:space="preserve"> jako délky (můžeme tedy do názvu hladiny přidat „+m+“) – výsledná kubatura bude </w:t>
+      </w:r>
+      <w:r>
+        <w:rPr>
+          <w:highlight w:val="cyan"/>
+        </w:rPr>
+        <w:t>délková</w:t>
+      </w:r>
+      <w:r>
+        <w:rPr>
+          <w:highlight w:val="cyan"/>
+        </w:rPr>
+        <w:t xml:space="preserve">. </w:t>
+      </w:r>
+      <w:r>
+        <w:rPr>
+          <w:b/>
+          <w:bCs/>
+          <w:highlight w:val="cyan"/>
+        </w:rPr>
+        <w:t xml:space="preserve">U takto označených hladin se ve výstupním sešitu vytvoří pouze jeden </w:t>
+      </w:r>
+      <w:r>
+        <w:rPr>
+          <w:b/>
+          <w:bCs/>
+          <w:highlight w:val="cyan"/>
+        </w:rPr>
+        <w:t>řádek</w:t>
+      </w:r>
+      <w:r>
+        <w:rPr>
+          <w:b/>
+          <w:bCs/>
+          <w:highlight w:val="cyan"/>
+        </w:rPr>
+        <w:t xml:space="preserve">, a uživatel se vyhne ručnímu skrývání nepotřebných </w:t>
+      </w:r>
+      <w:r>
+        <w:rPr>
+          <w:b/>
+          <w:bCs/>
+          <w:highlight w:val="cyan"/>
+        </w:rPr>
+        <w:t>řádk</w:t>
+      </w:r>
+      <w:r>
+        <w:rPr>
+          <w:b/>
+          <w:bCs/>
+          <w:highlight w:val="cyan"/>
+        </w:rPr>
+        <w:t>ů.</w:t>
+      </w:r>
+      <w:r>
+        <w:t xml:space="preserve"> Příklad</w:t>
+      </w:r>
+      <w:r>
+        <w:t>y</w:t>
+      </w:r>
+      <w:r>
+        <w:t xml:space="preserve"> viz výše</w:t>
+      </w:r>
+      <w:r>
+        <w:t>.</w:t>
+      </w:r>
+    </w:p>
+    <w:p>
+      <w:r>
+        <w:t xml:space="preserve">2) </w:t>
+      </w:r>
+      <w:r>
+        <w:rPr>
+          <w:b/>
+          <w:bCs/>
+        </w:rPr>
+        <w:t>Můž</w:t>
+      </w:r>
+      <w:r>
+        <w:rPr>
+          <w:b/>
+          <w:bCs/>
+        </w:rPr>
+        <w:t>eme</w:t>
+      </w:r>
+      <w:r>
+        <w:rPr>
+          <w:b/>
+          <w:bCs/>
+        </w:rPr>
+        <w:t xml:space="preserve"> spustit </w:t>
+      </w:r>
+      <w:r>
+        <w:rPr>
+          <w:b/>
+          <w:bCs/>
+          <w:highlight w:val="yellow"/>
+        </w:rPr>
+        <w:t>Lisp Vykaz_vymer</w:t>
+      </w:r>
+      <w:r>
+        <w:rPr>
+          <w:b/>
+          <w:bCs/>
+          <w:highlight w:val="yellow"/>
+        </w:rPr>
+        <w:t>_sit</w:t>
+      </w:r>
+      <w:r>
+        <w:rPr>
+          <w:b/>
+          <w:bCs/>
+          <w:highlight w:val="yellow"/>
+        </w:rPr>
+        <w:t xml:space="preserve"> stejnojmenným příkazem</w:t>
+      </w:r>
+      <w:r>
+        <w:t>. Všechn</w:t>
+      </w:r>
+      <w:r>
+        <w:t>y</w:t>
+      </w:r>
+      <w:r>
+        <w:t xml:space="preserve"> křivky </w:t>
+      </w:r>
+      <w:r>
+        <w:t xml:space="preserve">nebo úsečky </w:t>
+      </w:r>
+      <w:r>
+        <w:t>vybereme násobným výběrem, Lisp si vše</w:t>
+      </w:r>
+      <w:r>
+        <w:t xml:space="preserve"> exportuje</w:t>
+      </w:r>
+      <w:r>
+        <w:t xml:space="preserve"> a vytvoří textový soubor v cílové složce.</w:t>
+      </w:r>
+    </w:p>
+    <w:p>
+      <w:r>
+        <w:rPr>
+          <w:b/>
+          <w:bCs/>
+        </w:rPr>
+        <w:t>Po</w:t>
+      </w:r>
+      <w:r>
+        <w:rPr>
+          <w:b/>
+          <w:bCs/>
+        </w:rPr>
+        <w:t>té, co</w:t>
+      </w:r>
+      <w:r>
+        <w:rPr>
+          <w:b/>
+          <w:bCs/>
+        </w:rPr>
+        <w:t xml:space="preserve"> Lisp </w:t>
+      </w:r>
+      <w:r>
+        <w:rPr>
+          <w:b/>
+          <w:bCs/>
+        </w:rPr>
+        <w:t xml:space="preserve">a export úspěšně </w:t>
+      </w:r>
+      <w:r>
+        <w:rPr>
+          <w:b/>
+          <w:bCs/>
+        </w:rPr>
+        <w:t>proběhne,</w:t>
+      </w:r>
+      <w:r>
+        <w:rPr>
+          <w:b/>
+          <w:bCs/>
+        </w:rPr>
+        <w:t xml:space="preserve"> otevřeme </w:t>
+      </w:r>
+      <w:r>
+        <w:rPr>
+          <w:b/>
+          <w:bCs/>
+          <w:highlight w:val="yellow"/>
+        </w:rPr>
+        <w:t>Vykaz_vymer_</w:t>
+      </w:r>
+      <w:r>
+        <w:rPr>
+          <w:b/>
+          <w:bCs/>
+          <w:highlight w:val="yellow"/>
+        </w:rPr>
+        <w:t>sit_</w:t>
+      </w:r>
+      <w:r>
+        <w:rPr>
+          <w:b/>
+          <w:bCs/>
+          <w:highlight w:val="yellow"/>
+        </w:rPr>
+        <w:t>vychozi.xlsm</w:t>
+      </w:r>
+      <w:r>
+        <w:t>.</w:t>
+      </w:r>
+      <w:r>
+        <w:br/>
+      </w:r>
+      <w:r>
+        <w:t>Ve stejném adresáři se musí nacházet textový soubor vytvořený Lispem.</w:t>
+      </w:r>
+    </w:p>
+    <w:p>
+      <w:r>
+        <w:t>V Excelu klikneme na tlačítko „Spočítej kubatury</w:t>
+      </w:r>
+      <w:r>
+        <w:t xml:space="preserve"> ze situace</w:t>
+      </w:r>
+      <w:r>
+        <w:t>“, vytvoří se nový sešit s aktuálním datem a časem v názvu. S původním Excelem nic neděláme, sám se uzavře, zůstane otevřený nově vytvořený výkaz výměr.</w:t>
+      </w:r>
+    </w:p>
+    <w:p>
+      <w:r>
+        <w:t xml:space="preserve">V novém sešitu již pouze skryjeme nepotřebné </w:t>
+      </w:r>
+      <w:r>
+        <w:t>řádky</w:t>
+      </w:r>
+      <w:r>
+        <w:t xml:space="preserve"> s neplatnými jednotkami (např. když vím, že pro </w:t>
+      </w:r>
+      <w:r>
+        <w:t>úpravu pláně</w:t>
+      </w:r>
+      <w:r>
+        <w:t xml:space="preserve"> potřebuji </w:t>
+      </w:r>
+      <w:r>
+        <w:t>kubatury</w:t>
+      </w:r>
+      <w:r>
+        <w:t xml:space="preserve"> v </w:t>
+      </w:r>
+      <w:r>
+        <w:rPr>
+          <w:i/>
+          <w:iCs/>
+        </w:rPr>
+        <w:t>m</w:t>
+      </w:r>
+      <w:r>
+        <w:rPr>
+          <w:i/>
+          <w:iCs/>
+          <w:vertAlign w:val="superscript"/>
+        </w:rPr>
+        <w:t>2</w:t>
+      </w:r>
+      <w:r>
+        <w:t xml:space="preserve">, </w:t>
+      </w:r>
+      <w:r>
+        <w:t>řádek</w:t>
+      </w:r>
+      <w:r>
+        <w:t xml:space="preserve"> s </w:t>
+      </w:r>
+      <w:r>
+        <w:rPr>
+          <w:i/>
+          <w:iCs/>
+        </w:rPr>
+        <w:t>m</w:t>
+      </w:r>
+      <w:r>
+        <w:t xml:space="preserve"> skryji; naopak u </w:t>
+      </w:r>
+      <w:r>
+        <w:t>VDZ</w:t>
+      </w:r>
+      <w:r>
+        <w:t xml:space="preserve"> </w:t>
+      </w:r>
+      <w:r>
+        <w:t>potřebuji délku</w:t>
+      </w:r>
+      <w:r>
+        <w:t xml:space="preserve"> v </w:t>
+      </w:r>
+      <w:r>
+        <w:rPr>
+          <w:i/>
+          <w:iCs/>
+        </w:rPr>
+        <w:t>m</w:t>
+      </w:r>
+      <w:r>
+        <w:t xml:space="preserve">, skryji </w:t>
+      </w:r>
+      <w:r>
+        <w:t>řádek</w:t>
+      </w:r>
+      <w:r>
+        <w:t xml:space="preserve"> s </w:t>
+      </w:r>
+      <w:proofErr w:type="gramStart"/>
+      <w:r>
+        <w:rPr>
+          <w:i/>
+          <w:iCs/>
+        </w:rPr>
+        <w:t>m</w:t>
+      </w:r>
+      <w:r>
+        <w:rPr>
+          <w:i/>
+          <w:iCs/>
+          <w:vertAlign w:val="superscript"/>
+        </w:rPr>
+        <w:t>2</w:t>
+      </w:r>
+      <w:r>
+        <w:t>,</w:t>
+      </w:r>
+      <w:proofErr w:type="gramEnd"/>
+      <w:r>
+        <w:t xml:space="preserve"> atd.). </w:t>
+      </w:r>
+      <w:r>
+        <w:rPr>
+          <w:highlight w:val="cyan"/>
+        </w:rPr>
+        <w:t xml:space="preserve">Tento krok lze nyní vypustit, pokud uživatel pomocí názvu hladiny dopředu určí potřebné výsledné jednotky (viz </w:t>
+      </w:r>
+      <w:r>
+        <w:rPr>
+          <w:i/>
+          <w:iCs/>
+          <w:highlight w:val="cyan"/>
+        </w:rPr>
+        <w:t xml:space="preserve">bod </w:t>
+      </w:r>
+      <w:r>
+        <w:rPr>
+          <w:i/>
+          <w:iCs/>
+          <w:highlight w:val="cyan"/>
+        </w:rPr>
+        <w:t>1</w:t>
+      </w:r>
+      <w:r>
+        <w:rPr>
+          <w:i/>
+          <w:iCs/>
+          <w:highlight w:val="cyan"/>
+        </w:rPr>
+        <w:t>)</w:t>
+      </w:r>
+      <w:r>
+        <w:rPr>
+          <w:highlight w:val="cyan"/>
+        </w:rPr>
+        <w:t>).</w:t>
+      </w:r>
+    </w:p>
+    <w:p>
+      <w:r>
+        <w:t>Nově vytvořený sešit lze libovolně upravovat, při dalším spuštění výchozího sešitu se vždy vytvoří nový výstupní Excel.</w:t>
+      </w:r>
+    </w:p>
+    <w:p>
+      <w:r>
+        <w:t>Taktéž po úpravě křivek</w:t>
+      </w:r>
+      <w:r>
+        <w:t>/úseček</w:t>
+      </w:r>
+      <w:r>
+        <w:t xml:space="preserve"> v </w:t>
+      </w:r>
+      <w:r>
+        <w:t>situaci</w:t>
+      </w:r>
+      <w:r>
+        <w:t xml:space="preserve"> stačí znovu spustit Lisp, a Excel vytvoří nový aktuální soubor s nově spočítanými hodnotami. Když už se jednou výkres na tento postup připravoval, je opětovné vytvoření aktuálních kubatur otázkou vteřin.</w:t>
+      </w:r>
+    </w:p>
+    <w:p>
+      <w:r>
+        <w:br w:type="page"/>
+      </w:r>
+    </w:p>
+    <w:p>
+      <w:r>
+        <w:lastRenderedPageBreak/>
+        <w:t>Příklad výstupu kubatur ze situace:</w:t>
+      </w:r>
+    </w:p>
+    <w:p>
+      <w:r>
+        <w:rPr>
+          <w:noProof/>
+        </w:rPr>
+        <w:drawing>
+          <wp:inline distT="0" distB="0" distL="0" distR="0" wp14:anchorId="48ECA383" wp14:editId="1912F44D">
+            <wp:extent cx="5772150" cy="4010346"/>
+            <wp:effectExtent l="0" t="0" r="0" b="9525"/>
+            <wp:docPr id="1" name="Obrázek 1"/>
+            <wp:cNvGraphicFramePr>
+              <a:graphicFrameLocks xmlns:a="http://schemas.openxmlformats.org/drawingml/2006/main" noChangeAspect="1"/>
+            </wp:cNvGraphicFramePr>
+            <a:graphic xmlns:a="http://schemas.openxmlformats.org/drawingml/2006/main">
+              <a:graphicData uri="http://schemas.openxmlformats.org/drawingml/2006/picture">
+                <pic:pic xmlns:pic="http://schemas.openxmlformats.org/drawingml/2006/picture">
+                  <pic:nvPicPr>
+                    <pic:cNvPr id="1" name=""/>
+                    <pic:cNvPicPr/>
+                  </pic:nvPicPr>
+                  <pic:blipFill>
+                    <a:blip r:embed="rId6"/>
+                    <a:stretch>
+                      <a:fillRect/>
+                    </a:stretch>
+                  </pic:blipFill>
+                  <pic:spPr>
+                    <a:xfrm>
+                      <a:off x="0" y="0"/>
+                      <a:ext cx="5773787" cy="4011483"/>
+                    </a:xfrm>
+                    <a:prstGeom prst="rect">
+                      <a:avLst/>
+                    </a:prstGeom>
+                  </pic:spPr>
+                </pic:pic>
+              </a:graphicData>
+            </a:graphic>
+          </wp:inline>
+        </w:drawing>
+      </w:r>
+    </w:p>
     <w:p/>
     <w:p>
       <w:r>
@@ -916,6 +1538,103 @@
     </w:sectPr>
   </w:body>
 </w:document>
+</file>
+
+<file path=word/numbering.xml><?xml version="1.0" encoding="utf-8"?>
+<w:numbering xmlns:wpc="http://schemas.microsoft.com/office/word/2010/wordprocessingCanvas" xmlns:cx="http://schemas.microsoft.com/office/drawing/2014/chartex" xmlns:cx1="http://schemas.microsoft.com/office/drawing/2015/9/8/chartex" xmlns:cx2="http://schemas.microsoft.com/office/drawing/2015/10/21/chartex" xmlns:cx3="http://schemas.microsoft.com/office/drawing/2016/5/9/chartex" xmlns:cx4="http://schemas.microsoft.com/office/drawing/2016/5/10/chartex" xmlns:cx5="http://schemas.microsoft.com/office/drawing/2016/5/11/chartex" xmlns:cx6="http://schemas.microsoft.com/office/drawing/2016/5/12/chartex" xmlns:cx7="http://schemas.microsoft.com/office/drawing/2016/5/13/chartex" xmlns:cx8="http://schemas.microsoft.com/office/drawing/2016/5/14/chartex" xmlns:mc="http://schemas.openxmlformats.org/markup-compatibility/2006" xmlns:aink="http://schemas.microsoft.com/office/drawing/2016/ink" xmlns:am3d="http://schemas.microsoft.com/office/drawing/2017/model3d" xmlns:o="urn:schemas-microsoft-com:office:office" xmlns:oel="http://schemas.microsoft.com/office/2019/extlst" xmlns:r="http://schemas.openxmlformats.org/officeDocument/2006/relationships" xmlns:m="http://schemas.openxmlformats.org/officeDocument/2006/math" xmlns:v="urn:schemas-microsoft-com:vml" xmlns:wp14="http://schemas.microsoft.com/office/word/2010/wordprocessingDrawing" xmlns:wp="http://schemas.openxmlformats.org/drawingml/2006/wordprocessingDrawing" xmlns:w10="urn:schemas-microsoft-com:office:word" xmlns:w="http://schemas.openxmlformats.org/wordprocessingml/2006/main" xmlns:w14="http://schemas.microsoft.com/office/word/2010/wordml" xmlns:w15="http://schemas.microsoft.com/office/word/2012/wordml" xmlns:w16cex="http://schemas.microsoft.com/office/word/2018/wordml/cex" xmlns:w16cid="http://schemas.microsoft.com/office/word/2016/wordml/cid" xmlns:w16="http://schemas.microsoft.com/office/word/2018/wordml" xmlns:w16sdtdh="http://schemas.microsoft.com/office/word/2020/wordml/sdtdatahash" xmlns:w16se="http://schemas.microsoft.com/office/word/2015/wordml/symex" xmlns:wpg="http://schemas.microsoft.com/office/word/2010/wordprocessingGroup" xmlns:wpi="http://schemas.microsoft.com/office/word/2010/wordprocessingInk" xmlns:wne="http://schemas.microsoft.com/office/word/2006/wordml" xmlns:wps="http://schemas.microsoft.com/office/word/2010/wordprocessingShape" mc:Ignorable="w14 w15 w16se w16cid w16 w16cex w16sdtdh wp14">
+  <w:abstractNum w:abstractNumId="0" w15:restartNumberingAfterBreak="0">
+    <w:nsid w:val="5AD567CD"/>
+    <w:multiLevelType w:val="hybridMultilevel"/>
+    <w:tmpl w:val="6690FF02"/>
+    <w:lvl w:ilvl="0" w:tplc="494C7992">
+      <w:start w:val="1"/>
+      <w:numFmt w:val="decimal"/>
+      <w:lvlText w:val="%1)"/>
+      <w:lvlJc w:val="left"/>
+      <w:pPr>
+        <w:ind w:left="720" w:hanging="360"/>
+      </w:pPr>
+      <w:rPr>
+        <w:rFonts w:hint="default"/>
+      </w:rPr>
+    </w:lvl>
+    <w:lvl w:ilvl="1" w:tplc="04050019" w:tentative="1">
+      <w:start w:val="1"/>
+      <w:numFmt w:val="lowerLetter"/>
+      <w:lvlText w:val="%2."/>
+      <w:lvlJc w:val="left"/>
+      <w:pPr>
+        <w:ind w:left="1440" w:hanging="360"/>
+      </w:pPr>
+    </w:lvl>
+    <w:lvl w:ilvl="2" w:tplc="0405001B" w:tentative="1">
+      <w:start w:val="1"/>
+      <w:numFmt w:val="lowerRoman"/>
+      <w:lvlText w:val="%3."/>
+      <w:lvlJc w:val="right"/>
+      <w:pPr>
+        <w:ind w:left="2160" w:hanging="180"/>
+      </w:pPr>
+    </w:lvl>
+    <w:lvl w:ilvl="3" w:tplc="0405000F" w:tentative="1">
+      <w:start w:val="1"/>
+      <w:numFmt w:val="decimal"/>
+      <w:lvlText w:val="%4."/>
+      <w:lvlJc w:val="left"/>
+      <w:pPr>
+        <w:ind w:left="2880" w:hanging="360"/>
+      </w:pPr>
+    </w:lvl>
+    <w:lvl w:ilvl="4" w:tplc="04050019" w:tentative="1">
+      <w:start w:val="1"/>
+      <w:numFmt w:val="lowerLetter"/>
+      <w:lvlText w:val="%5."/>
+      <w:lvlJc w:val="left"/>
+      <w:pPr>
+        <w:ind w:left="3600" w:hanging="360"/>
+      </w:pPr>
+    </w:lvl>
+    <w:lvl w:ilvl="5" w:tplc="0405001B" w:tentative="1">
+      <w:start w:val="1"/>
+      <w:numFmt w:val="lowerRoman"/>
+      <w:lvlText w:val="%6."/>
+      <w:lvlJc w:val="right"/>
+      <w:pPr>
+        <w:ind w:left="4320" w:hanging="180"/>
+      </w:pPr>
+    </w:lvl>
+    <w:lvl w:ilvl="6" w:tplc="0405000F" w:tentative="1">
+      <w:start w:val="1"/>
+      <w:numFmt w:val="decimal"/>
+      <w:lvlText w:val="%7."/>
+      <w:lvlJc w:val="left"/>
+      <w:pPr>
+        <w:ind w:left="5040" w:hanging="360"/>
+      </w:pPr>
+    </w:lvl>
+    <w:lvl w:ilvl="7" w:tplc="04050019" w:tentative="1">
+      <w:start w:val="1"/>
+      <w:numFmt w:val="lowerLetter"/>
+      <w:lvlText w:val="%8."/>
+      <w:lvlJc w:val="left"/>
+      <w:pPr>
+        <w:ind w:left="5760" w:hanging="360"/>
+      </w:pPr>
+    </w:lvl>
+    <w:lvl w:ilvl="8" w:tplc="0405001B" w:tentative="1">
+      <w:start w:val="1"/>
+      <w:numFmt w:val="lowerRoman"/>
+      <w:lvlText w:val="%9."/>
+      <w:lvlJc w:val="right"/>
+      <w:pPr>
+        <w:ind w:left="6480" w:hanging="180"/>
+      </w:pPr>
+    </w:lvl>
+  </w:abstractNum>
+  <w:num w:numId="1" w16cid:durableId="1733192715">
+    <w:abstractNumId w:val="0"/>
+  </w:num>
+</w:numbering>
 </file>
 
 <file path=word/styles.xml><?xml version="1.0" encoding="utf-8"?>
@@ -1422,6 +2141,17 @@
       <w:u w:val="single"/>
     </w:rPr>
   </w:style>
+  <w:style w:type="paragraph" w:styleId="Odstavecseseznamem">
+    <w:name w:val="List Paragraph"/>
+    <w:basedOn w:val="Normln"/>
+    <w:uiPriority w:val="34"/>
+    <w:qFormat/>
+    <w:rsid w:val="0029074D"/>
+    <w:pPr>
+      <w:ind w:left="720"/>
+      <w:contextualSpacing/>
+    </w:pPr>
+  </w:style>
 </w:styles>
 </file>
 

</xml_diff>